<commit_message>
metodologija koncana urejal process models
</commit_message>
<xml_diff>
--- a/METODOLOGIJA.docx
+++ b/METODOLOGIJA.docx
@@ -736,7 +736,71 @@
           <w:sz w:val="24"/>
           <w:szCs w:val="24"/>
         </w:rPr>
-        <w:t xml:space="preserve"> Ali je sestavljen model primeren za optimizacijo z zrelostnim modelom za igre?</w:t>
+        <w:t xml:space="preserve"> Ali </w:t>
+      </w:r>
+      <w:r>
+        <w:rPr>
+          <w:rFonts w:ascii="Times New Roman" w:hAnsi="Times New Roman" w:cs="Times New Roman"/>
+          <w:sz w:val="24"/>
+          <w:szCs w:val="24"/>
+        </w:rPr>
+        <w:t>lahko sestavimo</w:t>
+      </w:r>
+      <w:r>
+        <w:rPr>
+          <w:rFonts w:ascii="Times New Roman" w:hAnsi="Times New Roman" w:cs="Times New Roman"/>
+          <w:sz w:val="24"/>
+          <w:szCs w:val="24"/>
+        </w:rPr>
+        <w:t xml:space="preserve"> ustrezen</w:t>
+      </w:r>
+      <w:r>
+        <w:rPr>
+          <w:rFonts w:ascii="Times New Roman" w:hAnsi="Times New Roman" w:cs="Times New Roman"/>
+          <w:sz w:val="24"/>
+          <w:szCs w:val="24"/>
+        </w:rPr>
+        <w:t xml:space="preserve"> </w:t>
+      </w:r>
+      <w:r>
+        <w:rPr>
+          <w:rFonts w:ascii="Times New Roman" w:hAnsi="Times New Roman" w:cs="Times New Roman"/>
+          <w:sz w:val="24"/>
+          <w:szCs w:val="24"/>
+        </w:rPr>
+        <w:t>procesni</w:t>
+      </w:r>
+      <w:r>
+        <w:rPr>
+          <w:rFonts w:ascii="Times New Roman" w:hAnsi="Times New Roman" w:cs="Times New Roman"/>
+          <w:sz w:val="24"/>
+          <w:szCs w:val="24"/>
+        </w:rPr>
+        <w:t xml:space="preserve"> model</w:t>
+      </w:r>
+      <w:r>
+        <w:rPr>
+          <w:rFonts w:ascii="Times New Roman" w:hAnsi="Times New Roman" w:cs="Times New Roman"/>
+          <w:sz w:val="24"/>
+          <w:szCs w:val="24"/>
+        </w:rPr>
+        <w:t>, ki bi bil primeren</w:t>
+      </w:r>
+      <w:r>
+        <w:rPr>
+          <w:rFonts w:ascii="Times New Roman" w:hAnsi="Times New Roman" w:cs="Times New Roman"/>
+          <w:sz w:val="24"/>
+          <w:szCs w:val="24"/>
+        </w:rPr>
+        <w:t xml:space="preserve"> </w:t>
+      </w:r>
+      <w:r>
+        <w:rPr>
+          <w:rFonts w:ascii="Times New Roman" w:hAnsi="Times New Roman" w:cs="Times New Roman"/>
+          <w:sz w:val="24"/>
+          <w:szCs w:val="24"/>
+        </w:rPr>
+        <w:t>za optimizacijo z zrelostnim modelom za igre?</w:t>
       </w:r>
     </w:p>
     <w:p>
@@ -785,15 +849,15 @@
           <w:sz w:val="24"/>
           <w:szCs w:val="24"/>
         </w:rPr>
-        <w:t>Zbiranje lite</w:t>
-      </w:r>
-      <w:r>
-        <w:rPr>
-          <w:rFonts w:ascii="Times New Roman" w:hAnsi="Times New Roman" w:cs="Times New Roman"/>
-          <w:sz w:val="24"/>
-          <w:szCs w:val="24"/>
-        </w:rPr>
-        <w:t>rature je dolgotrajen postopek, njena kvaliteta pa vpliva na celostno napredovanje znanja</w:t>
+        <w:t xml:space="preserve">Kvaliteta literature </w:t>
+      </w:r>
+      <w:r>
+        <w:rPr>
+          <w:rFonts w:ascii="Times New Roman" w:hAnsi="Times New Roman" w:cs="Times New Roman"/>
+          <w:sz w:val="24"/>
+          <w:szCs w:val="24"/>
+        </w:rPr>
+        <w:t>vpliva na celostno napredovanje znanja</w:t>
       </w:r>
       <w:r>
         <w:rPr>
@@ -856,47 +920,55 @@
           <w:sz w:val="24"/>
           <w:szCs w:val="24"/>
         </w:rPr>
-        <w:t>.</w:t>
-      </w:r>
-      <w:r>
-        <w:rPr>
-          <w:rFonts w:ascii="Times New Roman" w:hAnsi="Times New Roman" w:cs="Times New Roman"/>
-          <w:sz w:val="24"/>
-          <w:szCs w:val="24"/>
-        </w:rPr>
-        <w:t xml:space="preserve"> </w:t>
-      </w:r>
-      <w:r>
-        <w:rPr>
-          <w:rFonts w:ascii="Times New Roman" w:hAnsi="Times New Roman" w:cs="Times New Roman"/>
-          <w:sz w:val="24"/>
-          <w:szCs w:val="24"/>
-        </w:rPr>
-        <w:t>Zaradi lažjega obvladovanja</w:t>
-      </w:r>
-      <w:r>
-        <w:rPr>
-          <w:rFonts w:ascii="Times New Roman" w:hAnsi="Times New Roman" w:cs="Times New Roman"/>
-          <w:sz w:val="24"/>
-          <w:szCs w:val="24"/>
-        </w:rPr>
-        <w:t xml:space="preserve"> bibliografije smo </w:t>
-      </w:r>
-      <w:r>
-        <w:rPr>
-          <w:rFonts w:ascii="Times New Roman" w:hAnsi="Times New Roman" w:cs="Times New Roman"/>
-          <w:sz w:val="24"/>
-          <w:szCs w:val="24"/>
-        </w:rPr>
-        <w:t>proces zbiranja</w:t>
-      </w:r>
-      <w:r>
-        <w:rPr>
-          <w:rFonts w:ascii="Times New Roman" w:hAnsi="Times New Roman" w:cs="Times New Roman"/>
-          <w:sz w:val="24"/>
-          <w:szCs w:val="24"/>
-        </w:rPr>
-        <w:t xml:space="preserve"> podatkov razdelili na digitalne in </w:t>
+        <w:t>. Za zagotavljanje kvalitete iskanja literature smo uporabljal</w:t>
+      </w:r>
+      <w:r>
+        <w:rPr>
+          <w:rFonts w:ascii="Times New Roman" w:hAnsi="Times New Roman" w:cs="Times New Roman"/>
+          <w:sz w:val="24"/>
+          <w:szCs w:val="24"/>
+        </w:rPr>
+        <w:t xml:space="preserve">i sistematične tehnike iskanja. </w:t>
+      </w:r>
+      <w:r>
+        <w:rPr>
+          <w:rFonts w:ascii="Times New Roman" w:hAnsi="Times New Roman" w:cs="Times New Roman"/>
+          <w:sz w:val="24"/>
+          <w:szCs w:val="24"/>
+        </w:rPr>
+        <w:t>P</w:t>
+      </w:r>
+      <w:r>
+        <w:rPr>
+          <w:rFonts w:ascii="Times New Roman" w:hAnsi="Times New Roman" w:cs="Times New Roman"/>
+          <w:sz w:val="24"/>
+          <w:szCs w:val="24"/>
+        </w:rPr>
+        <w:t>roces zbiranja</w:t>
+      </w:r>
+      <w:r>
+        <w:rPr>
+          <w:rFonts w:ascii="Times New Roman" w:hAnsi="Times New Roman" w:cs="Times New Roman"/>
+          <w:sz w:val="24"/>
+          <w:szCs w:val="24"/>
+        </w:rPr>
+        <w:t xml:space="preserve"> podatkov</w:t>
+      </w:r>
+      <w:r>
+        <w:rPr>
+          <w:rFonts w:ascii="Times New Roman" w:hAnsi="Times New Roman" w:cs="Times New Roman"/>
+          <w:sz w:val="24"/>
+          <w:szCs w:val="24"/>
+        </w:rPr>
+        <w:t xml:space="preserve"> smo</w:t>
+      </w:r>
+      <w:r>
+        <w:rPr>
+          <w:rFonts w:ascii="Times New Roman" w:hAnsi="Times New Roman" w:cs="Times New Roman"/>
+          <w:sz w:val="24"/>
+          <w:szCs w:val="24"/>
+        </w:rPr>
+        <w:t xml:space="preserve"> razdelili na digitalne in </w:t>
       </w:r>
       <w:r>
         <w:rPr>
@@ -1273,37 +1345,6 @@
           <w:sz w:val="24"/>
           <w:szCs w:val="24"/>
         </w:rPr>
-        <w:t xml:space="preserve"> in</w:t>
-      </w:r>
-    </w:p>
-    <w:p>
-      <w:pPr>
-        <w:pStyle w:val="Odstavekseznama"/>
-        <w:numPr>
-          <w:ilvl w:val="0"/>
-          <w:numId w:val="1"/>
-        </w:numPr>
-        <w:jc w:val="both"/>
-        <w:rPr>
-          <w:rFonts w:ascii="Times New Roman" w:hAnsi="Times New Roman" w:cs="Times New Roman"/>
-          <w:sz w:val="24"/>
-          <w:szCs w:val="24"/>
-        </w:rPr>
-      </w:pPr>
-      <w:r>
-        <w:rPr>
-          <w:rFonts w:ascii="Times New Roman" w:hAnsi="Times New Roman" w:cs="Times New Roman"/>
-          <w:sz w:val="24"/>
-          <w:szCs w:val="24"/>
-        </w:rPr>
-        <w:t>podobne</w:t>
-      </w:r>
-      <w:r>
-        <w:rPr>
-          <w:rFonts w:ascii="Times New Roman" w:hAnsi="Times New Roman" w:cs="Times New Roman"/>
-          <w:sz w:val="24"/>
-          <w:szCs w:val="24"/>
-        </w:rPr>
         <w:t>.</w:t>
       </w:r>
     </w:p>
@@ -1371,15 +1412,7 @@
           <w:sz w:val="24"/>
           <w:szCs w:val="24"/>
         </w:rPr>
-        <w:t>, ki omogočajo modifikacijo poizvedb. V kolikor je bilo to mogoče smo se posluževali teh.</w:t>
-      </w:r>
-      <w:r>
-        <w:rPr>
-          <w:rFonts w:ascii="Times New Roman" w:hAnsi="Times New Roman" w:cs="Times New Roman"/>
-          <w:sz w:val="24"/>
-          <w:szCs w:val="24"/>
-        </w:rPr>
-        <w:t xml:space="preserve"> V veliko primerih smo z namenom strnitve zadetkov bili primorani uporabiti napredne tehnike.</w:t>
+        <w:t>, ki omogočajo modifikacijo poizvedb. V kolikor je bilo to mogoče smo se posluževali teh. V veliko primerih smo z namenom strnitve zadetkov bili primorani uporabiti napredne tehnike.</w:t>
       </w:r>
     </w:p>
     <w:p>
@@ -1932,6 +1965,8 @@
           <w:ilvl w:val="0"/>
           <w:numId w:val="5"/>
         </w:numPr>
+        <w:ind w:left="1077" w:hanging="357"/>
+        <w:contextualSpacing/>
         <w:jc w:val="both"/>
         <w:rPr>
           <w:rFonts w:ascii="Times New Roman" w:hAnsi="Times New Roman" w:cs="Times New Roman"/>
@@ -1955,11 +1990,13 @@
     </w:p>
     <w:p>
       <w:pPr>
-        <w:pStyle w:val="Odstavekseznama"/>
+        <w:pStyle w:val="Bibliografija"/>
         <w:numPr>
           <w:ilvl w:val="0"/>
           <w:numId w:val="5"/>
         </w:numPr>
+        <w:ind w:left="1077" w:hanging="357"/>
+        <w:contextualSpacing/>
         <w:jc w:val="both"/>
         <w:rPr>
           <w:rFonts w:ascii="Times New Roman" w:hAnsi="Times New Roman" w:cs="Times New Roman"/>
@@ -2054,15 +2091,7 @@
           <w:sz w:val="24"/>
           <w:szCs w:val="24"/>
         </w:rPr>
-        <w:t xml:space="preserve"> </w:t>
-      </w:r>
-      <w:r>
-        <w:rPr>
-          <w:rFonts w:ascii="Times New Roman" w:hAnsi="Times New Roman" w:cs="Times New Roman"/>
-          <w:sz w:val="24"/>
-          <w:szCs w:val="24"/>
-        </w:rPr>
-        <w:t xml:space="preserve">Iz terminologije smo razbrali gesla, ki so nam </w:t>
+        <w:t xml:space="preserve"> Iz terminologije smo razbrali gesla, ki so nam </w:t>
       </w:r>
       <w:r>
         <w:rPr>
@@ -2405,6 +2434,17 @@
           <w:szCs w:val="24"/>
         </w:rPr>
       </w:pPr>
+    </w:p>
+    <w:p>
+      <w:pPr>
+        <w:contextualSpacing/>
+        <w:jc w:val="both"/>
+        <w:rPr>
+          <w:rFonts w:ascii="Times New Roman" w:hAnsi="Times New Roman" w:cs="Times New Roman"/>
+          <w:sz w:val="24"/>
+          <w:szCs w:val="24"/>
+        </w:rPr>
+      </w:pPr>
       <w:r>
         <w:rPr>
           <w:rFonts w:ascii="Times New Roman" w:hAnsi="Times New Roman" w:cs="Times New Roman"/>
@@ -2545,8 +2585,6 @@
         </w:rPr>
         <w:t>oja video iger, ki bo pripomogla</w:t>
       </w:r>
-      <w:bookmarkStart w:id="0" w:name="_GoBack"/>
-      <w:bookmarkEnd w:id="0"/>
       <w:r>
         <w:rPr>
           <w:rFonts w:ascii="Times New Roman" w:hAnsi="Times New Roman" w:cs="Times New Roman"/>
@@ -2850,23 +2888,55 @@
           <w:sz w:val="24"/>
           <w:szCs w:val="24"/>
         </w:rPr>
-        <w:t>https://github.com/andrazg/game_development_process)</w:t>
-      </w:r>
-      <w:r>
-        <w:rPr>
-          <w:rFonts w:ascii="Times New Roman" w:hAnsi="Times New Roman" w:cs="Times New Roman"/>
-          <w:sz w:val="24"/>
-          <w:szCs w:val="24"/>
-        </w:rPr>
-        <w:t>, ki hkrati podpira</w:t>
-      </w:r>
-      <w:r>
-        <w:rPr>
-          <w:rFonts w:ascii="Times New Roman" w:hAnsi="Times New Roman" w:cs="Times New Roman"/>
-          <w:sz w:val="24"/>
-          <w:szCs w:val="24"/>
-        </w:rPr>
-        <w:t xml:space="preserve"> tudi izjavo o avtorstvu.</w:t>
+        <w:t>https://github.com/andrazg/game_development_process</w:t>
+      </w:r>
+      <w:r>
+        <w:rPr>
+          <w:rFonts w:ascii="Times New Roman" w:hAnsi="Times New Roman" w:cs="Times New Roman"/>
+          <w:sz w:val="24"/>
+          <w:szCs w:val="24"/>
+        </w:rPr>
+        <w:t>)</w:t>
+      </w:r>
+      <w:r>
+        <w:rPr>
+          <w:rFonts w:ascii="Times New Roman" w:hAnsi="Times New Roman" w:cs="Times New Roman"/>
+          <w:sz w:val="24"/>
+          <w:szCs w:val="24"/>
+        </w:rPr>
+        <w:t>, ki smo o uporabili za shranjevanje</w:t>
+      </w:r>
+      <w:r>
+        <w:rPr>
+          <w:rFonts w:ascii="Times New Roman" w:hAnsi="Times New Roman" w:cs="Times New Roman"/>
+          <w:sz w:val="24"/>
+          <w:szCs w:val="24"/>
+        </w:rPr>
+        <w:t xml:space="preserve"> </w:t>
+      </w:r>
+      <w:r>
+        <w:rPr>
+          <w:rFonts w:ascii="Times New Roman" w:hAnsi="Times New Roman" w:cs="Times New Roman"/>
+          <w:sz w:val="24"/>
+          <w:szCs w:val="24"/>
+        </w:rPr>
+        <w:t xml:space="preserve">dokumentacije </w:t>
+      </w:r>
+      <w:r>
+        <w:rPr>
+          <w:rFonts w:ascii="Times New Roman" w:hAnsi="Times New Roman" w:cs="Times New Roman"/>
+          <w:sz w:val="24"/>
+          <w:szCs w:val="24"/>
+        </w:rPr>
+        <w:t>raziskave</w:t>
+      </w:r>
+      <w:r>
+        <w:rPr>
+          <w:rFonts w:ascii="Times New Roman" w:hAnsi="Times New Roman" w:cs="Times New Roman"/>
+          <w:sz w:val="24"/>
+          <w:szCs w:val="24"/>
+        </w:rPr>
+        <w:t>.</w:t>
       </w:r>
     </w:p>
     <w:p>
@@ -2898,6 +2968,757 @@
           <w:szCs w:val="24"/>
         </w:rPr>
       </w:pPr>
+      <w:r>
+        <w:rPr>
+          <w:rFonts w:ascii="Times New Roman" w:hAnsi="Times New Roman" w:cs="Times New Roman"/>
+          <w:sz w:val="24"/>
+          <w:szCs w:val="24"/>
+        </w:rPr>
+        <w:t>Upoštevati moramo</w:t>
+      </w:r>
+      <w:r>
+        <w:rPr>
+          <w:rFonts w:ascii="Times New Roman" w:hAnsi="Times New Roman" w:cs="Times New Roman"/>
+          <w:sz w:val="24"/>
+          <w:szCs w:val="24"/>
+        </w:rPr>
+        <w:t>, da smo</w:t>
+      </w:r>
+      <w:r>
+        <w:rPr>
+          <w:rFonts w:ascii="Times New Roman" w:hAnsi="Times New Roman" w:cs="Times New Roman"/>
+          <w:sz w:val="24"/>
+          <w:szCs w:val="24"/>
+        </w:rPr>
+        <w:t xml:space="preserve"> pri iskanju literature</w:t>
+      </w:r>
+      <w:r>
+        <w:rPr>
+          <w:rFonts w:ascii="Times New Roman" w:hAnsi="Times New Roman" w:cs="Times New Roman"/>
+          <w:sz w:val="24"/>
+          <w:szCs w:val="24"/>
+        </w:rPr>
+        <w:t xml:space="preserve"> v večini</w:t>
+      </w:r>
+      <w:r>
+        <w:rPr>
+          <w:rFonts w:ascii="Times New Roman" w:hAnsi="Times New Roman" w:cs="Times New Roman"/>
+          <w:sz w:val="24"/>
+          <w:szCs w:val="24"/>
+        </w:rPr>
+        <w:t xml:space="preserve"> uporabl</w:t>
+      </w:r>
+      <w:r>
+        <w:rPr>
+          <w:rFonts w:ascii="Times New Roman" w:hAnsi="Times New Roman" w:cs="Times New Roman"/>
+          <w:sz w:val="24"/>
+          <w:szCs w:val="24"/>
+        </w:rPr>
+        <w:t xml:space="preserve">jali digitalne tehnike. </w:t>
+      </w:r>
+      <w:r>
+        <w:rPr>
+          <w:rFonts w:ascii="Times New Roman" w:hAnsi="Times New Roman" w:cs="Times New Roman"/>
+          <w:sz w:val="24"/>
+          <w:szCs w:val="24"/>
+        </w:rPr>
+        <w:t>Ker j</w:t>
+      </w:r>
+      <w:r>
+        <w:rPr>
+          <w:rFonts w:ascii="Times New Roman" w:hAnsi="Times New Roman" w:cs="Times New Roman"/>
+          <w:sz w:val="24"/>
+          <w:szCs w:val="24"/>
+        </w:rPr>
+        <w:t>e raziskovalno področje razvojnih procesov slabo raziskano je velika možnost nekonsistentne terminologije</w:t>
+      </w:r>
+      <w:r>
+        <w:rPr>
+          <w:rFonts w:ascii="Times New Roman" w:hAnsi="Times New Roman" w:cs="Times New Roman"/>
+          <w:sz w:val="24"/>
+          <w:szCs w:val="24"/>
+        </w:rPr>
+        <w:t xml:space="preserve"> ali nepravilne rabe. </w:t>
+      </w:r>
+      <w:r>
+        <w:rPr>
+          <w:rFonts w:ascii="Times New Roman" w:hAnsi="Times New Roman" w:cs="Times New Roman"/>
+          <w:sz w:val="24"/>
+          <w:szCs w:val="24"/>
+        </w:rPr>
+        <w:t>V literaturah se prepletajo trije termini, ki definirajo procese</w:t>
+      </w:r>
+      <w:r>
+        <w:rPr>
+          <w:rFonts w:ascii="Times New Roman" w:hAnsi="Times New Roman" w:cs="Times New Roman"/>
+          <w:sz w:val="24"/>
+          <w:szCs w:val="24"/>
+        </w:rPr>
+        <w:t xml:space="preserve">. Čeprav vsak termin posamezno definira drugačen obseg lastnosti in namenov (bomo spoznali v nadaljevanju) so jih avtorji enačili. Ti termini </w:t>
+      </w:r>
+      <w:r>
+        <w:rPr>
+          <w:rFonts w:ascii="Times New Roman" w:hAnsi="Times New Roman" w:cs="Times New Roman"/>
+          <w:sz w:val="24"/>
+          <w:szCs w:val="24"/>
+        </w:rPr>
+        <w:t xml:space="preserve">si sledijo po pojavnostih: proces (process), življenjski cikel </w:t>
+      </w:r>
+      <w:r>
+        <w:rPr>
+          <w:rFonts w:ascii="Times New Roman" w:hAnsi="Times New Roman" w:cs="Times New Roman"/>
+          <w:sz w:val="24"/>
+          <w:szCs w:val="24"/>
+        </w:rPr>
+        <w:t>(life-cycle) in metoda (method).</w:t>
+      </w:r>
+      <w:r>
+        <w:rPr>
+          <w:rFonts w:ascii="Times New Roman" w:hAnsi="Times New Roman" w:cs="Times New Roman"/>
+          <w:sz w:val="24"/>
+          <w:szCs w:val="24"/>
+        </w:rPr>
+        <w:t xml:space="preserve"> </w:t>
+      </w:r>
+      <w:r>
+        <w:rPr>
+          <w:rFonts w:ascii="Times New Roman" w:hAnsi="Times New Roman" w:cs="Times New Roman"/>
+          <w:sz w:val="24"/>
+          <w:szCs w:val="24"/>
+        </w:rPr>
+        <w:t xml:space="preserve">Poleg tega </w:t>
+      </w:r>
+      <w:r>
+        <w:rPr>
+          <w:rFonts w:ascii="Times New Roman" w:hAnsi="Times New Roman" w:cs="Times New Roman"/>
+          <w:sz w:val="24"/>
+          <w:szCs w:val="24"/>
+        </w:rPr>
+        <w:t>smo opazili tudi pri iskanju standardnih procesnih modelov, kjer je bilo nekaj modelov naslovlje</w:t>
+      </w:r>
+      <w:r>
+        <w:rPr>
+          <w:rFonts w:ascii="Times New Roman" w:hAnsi="Times New Roman" w:cs="Times New Roman"/>
+          <w:sz w:val="24"/>
+          <w:szCs w:val="24"/>
+        </w:rPr>
+        <w:t>nih</w:t>
+      </w:r>
+      <w:r>
+        <w:rPr>
+          <w:rFonts w:ascii="Times New Roman" w:hAnsi="Times New Roman" w:cs="Times New Roman"/>
+          <w:sz w:val="24"/>
+          <w:szCs w:val="24"/>
+        </w:rPr>
+        <w:t xml:space="preserve"> pri vsakem avtorju drugače</w:t>
+      </w:r>
+      <w:r>
+        <w:rPr>
+          <w:rFonts w:ascii="Times New Roman" w:hAnsi="Times New Roman" w:cs="Times New Roman"/>
+          <w:sz w:val="24"/>
+          <w:szCs w:val="24"/>
+        </w:rPr>
+        <w:t>. Spodnji seznam prikazuje</w:t>
+      </w:r>
+      <w:r>
+        <w:rPr>
+          <w:rFonts w:ascii="Times New Roman" w:hAnsi="Times New Roman" w:cs="Times New Roman"/>
+          <w:sz w:val="24"/>
+          <w:szCs w:val="24"/>
+        </w:rPr>
+        <w:t xml:space="preserve"> nekaj</w:t>
+      </w:r>
+      <w:r>
+        <w:rPr>
+          <w:rFonts w:ascii="Times New Roman" w:hAnsi="Times New Roman" w:cs="Times New Roman"/>
+          <w:sz w:val="24"/>
+          <w:szCs w:val="24"/>
+        </w:rPr>
+        <w:t xml:space="preserve"> ekvivalenčn</w:t>
+      </w:r>
+      <w:r>
+        <w:rPr>
+          <w:rFonts w:ascii="Times New Roman" w:hAnsi="Times New Roman" w:cs="Times New Roman"/>
+          <w:sz w:val="24"/>
+          <w:szCs w:val="24"/>
+        </w:rPr>
+        <w:t>ih nazivov</w:t>
+      </w:r>
+      <w:r>
+        <w:rPr>
+          <w:rFonts w:ascii="Times New Roman" w:hAnsi="Times New Roman" w:cs="Times New Roman"/>
+          <w:sz w:val="24"/>
+          <w:szCs w:val="24"/>
+        </w:rPr>
+        <w:t xml:space="preserve"> procesnih modelov (življenjskih ciklov, metod):</w:t>
+      </w:r>
+    </w:p>
+    <w:p>
+      <w:pPr>
+        <w:pStyle w:val="Odstavekseznama"/>
+        <w:numPr>
+          <w:ilvl w:val="0"/>
+          <w:numId w:val="9"/>
+        </w:numPr>
+        <w:jc w:val="both"/>
+        <w:rPr>
+          <w:rFonts w:ascii="Times New Roman" w:hAnsi="Times New Roman" w:cs="Times New Roman"/>
+          <w:sz w:val="24"/>
+          <w:szCs w:val="24"/>
+        </w:rPr>
+      </w:pPr>
+      <w:r>
+        <w:rPr>
+          <w:rFonts w:ascii="Times New Roman" w:hAnsi="Times New Roman" w:cs="Times New Roman"/>
+          <w:sz w:val="24"/>
+          <w:szCs w:val="24"/>
+        </w:rPr>
+        <w:t xml:space="preserve">Code and fix </w:t>
+      </w:r>
+      <w:r>
+        <w:rPr>
+          <w:rFonts w:ascii="Times New Roman" w:hAnsi="Times New Roman" w:cs="Times New Roman"/>
+          <w:sz w:val="24"/>
+          <w:szCs w:val="24"/>
+        </w:rPr>
+        <w:fldChar w:fldCharType="begin"/>
+      </w:r>
+      <w:r>
+        <w:rPr>
+          <w:rFonts w:ascii="Times New Roman" w:hAnsi="Times New Roman" w:cs="Times New Roman"/>
+          <w:sz w:val="24"/>
+          <w:szCs w:val="24"/>
+        </w:rPr>
+        <w:instrText xml:space="preserve"> ADDIN ZOTERO_ITEM CSL_CITATION {"citationID":"CLhUyl40","properties":{"formattedCitation":"(Tsui, Karam, in Bernal 2016, 58)","plainCitation":"(Tsui, Karam, in Bernal 2016, 58)"},"citationItems":[{"id":244,"uris":["http://zotero.org/users/local/1VrTeLcH/items/CPK29CI7"],"uri":["http://zotero.org/users/local/1VrTeLcH/items/CPK29CI7"],"itemData":{"id":244,"type":"book","title":"Essentials Of Software Engineering","publisher":"Jones &amp; Bartlett Learning","publisher-place":"Burlington, Massachusetts","number-of-pages":"334","edition":"4 edition","source":"Amazon","event-place":"Burlington, Massachusetts","abstract":"Each new print copy includes Navigate 2 Advantage Access that unlocks a comprehensive and interactive eBook, student practice activities and assessments, a full suite of instructor resources, and learning analytics reporting tools. Experience Navigate 2 today at www.jblnavigate.com/2  Written for the undergraduate, one-term course, Essentials of Software Engineering, Fourth Edition provides students with a systematic engineering approach to software engineering principles and methodologies. Comprehensive, yet concise, the Fourth Edition includes new information on areas of high interest to computer scientists, including Big Data and developing in the cloud.   In-depth coverage of key issues, combined with a strong focus on software quality, makes Essentials of Software Engineering, Fourth Edition the perfect text for students entering the fast-growing and lucrative field of software development. The text includes thorough overviews of programming concepts, system analysis and design, principles of software engineering, development and support processes, methodologies, software testing and quality, and product management, while incorporating real-world examples throughout.","ISBN":"978-1-284-10600-8","language":"English","author":[{"family":"Tsui","given":"Frank"},{"family":"Karam","given":"Orlando"},{"family":"Bernal","given":"Barbara"}],"issued":{"date-parts":[["2016",12,19]]}},"locator":"58"}],"schema":"https://github.com/citation-style-language/schema/raw/master/csl-citation.json"} </w:instrText>
+      </w:r>
+      <w:r>
+        <w:rPr>
+          <w:rFonts w:ascii="Times New Roman" w:hAnsi="Times New Roman" w:cs="Times New Roman"/>
+          <w:sz w:val="24"/>
+          <w:szCs w:val="24"/>
+        </w:rPr>
+        <w:fldChar w:fldCharType="separate"/>
+      </w:r>
+      <w:r>
+        <w:rPr>
+          <w:rFonts w:ascii="Times New Roman" w:hAnsi="Times New Roman" w:cs="Times New Roman"/>
+          <w:sz w:val="24"/>
+        </w:rPr>
+        <w:t>(Tsui, Karam, in Bernal 2016, 58)</w:t>
+      </w:r>
+      <w:r>
+        <w:rPr>
+          <w:rFonts w:ascii="Times New Roman" w:hAnsi="Times New Roman" w:cs="Times New Roman"/>
+          <w:sz w:val="24"/>
+          <w:szCs w:val="24"/>
+        </w:rPr>
+        <w:fldChar w:fldCharType="end"/>
+      </w:r>
+      <w:r>
+        <w:rPr>
+          <w:rFonts w:ascii="Times New Roman" w:hAnsi="Times New Roman" w:cs="Times New Roman"/>
+          <w:sz w:val="24"/>
+          <w:szCs w:val="24"/>
+        </w:rPr>
+        <w:t xml:space="preserve"> </w:t>
+      </w:r>
+      <w:r>
+        <w:rPr>
+          <w:rFonts w:ascii="Times New Roman" w:hAnsi="Times New Roman" w:cs="Times New Roman"/>
+          <w:b/>
+          <w:color w:val="222222"/>
+          <w:sz w:val="24"/>
+          <w:szCs w:val="21"/>
+          <w:shd w:val="clear" w:color="auto" w:fill="FFFFFF"/>
+        </w:rPr>
+        <w:t>~</w:t>
+      </w:r>
+      <w:r>
+        <w:rPr>
+          <w:rFonts w:ascii="Times New Roman" w:hAnsi="Times New Roman" w:cs="Times New Roman"/>
+          <w:color w:val="222222"/>
+          <w:sz w:val="24"/>
+          <w:szCs w:val="21"/>
+          <w:shd w:val="clear" w:color="auto" w:fill="FFFFFF"/>
+        </w:rPr>
+        <w:t xml:space="preserve"> Build and fix </w:t>
+      </w:r>
+      <w:r>
+        <w:rPr>
+          <w:rFonts w:ascii="Times New Roman" w:hAnsi="Times New Roman" w:cs="Times New Roman"/>
+          <w:color w:val="222222"/>
+          <w:sz w:val="24"/>
+          <w:szCs w:val="21"/>
+          <w:shd w:val="clear" w:color="auto" w:fill="FFFFFF"/>
+        </w:rPr>
+        <w:fldChar w:fldCharType="begin"/>
+      </w:r>
+      <w:r>
+        <w:rPr>
+          <w:rFonts w:ascii="Times New Roman" w:hAnsi="Times New Roman" w:cs="Times New Roman"/>
+          <w:color w:val="222222"/>
+          <w:sz w:val="24"/>
+          <w:szCs w:val="21"/>
+          <w:shd w:val="clear" w:color="auto" w:fill="FFFFFF"/>
+        </w:rPr>
+        <w:instrText xml:space="preserve"> ADDIN ZOTERO_ITEM CSL_CITATION {"citationID":"evydjRBj","properties":{"formattedCitation":"(Sabharwal 2009, 8)","plainCitation":"(Sabharwal 2009, 8)"},"citationItems":[{"id":249,"uris":["http://zotero.org/users/local/1VrTeLcH/items/NJZAH6NY"],"uri":["http://zotero.org/users/local/1VrTeLcH/items/NJZAH6NY"],"itemData":{"id":249,"type":"book","title":"Software Engineering","publisher":"New Age International Pvt Ltd Publishers","number-of-pages":"396","source":"Amazon","ISBN":"978-81-224-2377-8","language":"English","author":[{"family":"Sabharwal","given":"Sangeeta"}],"issued":{"date-parts":[["2009",1,30]]}},"locator":"8"}],"schema":"https://github.com/citation-style-language/schema/raw/master/csl-citation.json"} </w:instrText>
+      </w:r>
+      <w:r>
+        <w:rPr>
+          <w:rFonts w:ascii="Times New Roman" w:hAnsi="Times New Roman" w:cs="Times New Roman"/>
+          <w:color w:val="222222"/>
+          <w:sz w:val="24"/>
+          <w:szCs w:val="21"/>
+          <w:shd w:val="clear" w:color="auto" w:fill="FFFFFF"/>
+        </w:rPr>
+        <w:fldChar w:fldCharType="separate"/>
+      </w:r>
+      <w:r>
+        <w:rPr>
+          <w:rFonts w:ascii="Times New Roman" w:hAnsi="Times New Roman" w:cs="Times New Roman"/>
+          <w:sz w:val="24"/>
+        </w:rPr>
+        <w:t>(Sabharwal 2009, 8)</w:t>
+      </w:r>
+      <w:r>
+        <w:rPr>
+          <w:rFonts w:ascii="Times New Roman" w:hAnsi="Times New Roman" w:cs="Times New Roman"/>
+          <w:color w:val="222222"/>
+          <w:sz w:val="24"/>
+          <w:szCs w:val="21"/>
+          <w:shd w:val="clear" w:color="auto" w:fill="FFFFFF"/>
+        </w:rPr>
+        <w:fldChar w:fldCharType="end"/>
+      </w:r>
+      <w:r>
+        <w:rPr>
+          <w:rFonts w:ascii="Times New Roman" w:hAnsi="Times New Roman" w:cs="Times New Roman"/>
+          <w:color w:val="222222"/>
+          <w:sz w:val="24"/>
+          <w:szCs w:val="21"/>
+          <w:shd w:val="clear" w:color="auto" w:fill="FFFFFF"/>
+        </w:rPr>
+        <w:t>.</w:t>
+      </w:r>
+    </w:p>
+    <w:p>
+      <w:pPr>
+        <w:pStyle w:val="Odstavekseznama"/>
+        <w:numPr>
+          <w:ilvl w:val="0"/>
+          <w:numId w:val="9"/>
+        </w:numPr>
+        <w:jc w:val="both"/>
+        <w:rPr>
+          <w:rFonts w:ascii="Times New Roman" w:hAnsi="Times New Roman" w:cs="Times New Roman"/>
+          <w:sz w:val="24"/>
+          <w:szCs w:val="24"/>
+        </w:rPr>
+      </w:pPr>
+      <w:r>
+        <w:rPr>
+          <w:rFonts w:ascii="Times New Roman" w:hAnsi="Times New Roman" w:cs="Times New Roman"/>
+          <w:sz w:val="24"/>
+          <w:szCs w:val="24"/>
+        </w:rPr>
+        <w:t>Stage gate (</w:t>
+      </w:r>
+      <w:r>
+        <w:rPr>
+          <w:rFonts w:ascii="Times New Roman" w:hAnsi="Times New Roman" w:cs="Times New Roman"/>
+          <w:sz w:val="24"/>
+          <w:szCs w:val="24"/>
+        </w:rPr>
+        <w:fldChar w:fldCharType="begin"/>
+      </w:r>
+      <w:r>
+        <w:rPr>
+          <w:rFonts w:ascii="Times New Roman" w:hAnsi="Times New Roman" w:cs="Times New Roman"/>
+          <w:sz w:val="24"/>
+          <w:szCs w:val="24"/>
+        </w:rPr>
+        <w:instrText xml:space="preserve"> ADDIN ZOTERO_ITEM CSL_CITATION {"citationID":"bg8tg0jD","properties":{"formattedCitation":"(Peters 2008, 113)","plainCitation":"(Peters 2008, 113)"},"citationItems":[{"id":257,"uris":["http://zotero.org/users/local/1VrTeLcH/items/7JM9SMEL"],"uri":["http://zotero.org/users/local/1VrTeLcH/items/7JM9SMEL"],"itemData":{"id":257,"type":"book","title":"Getting Results from Software Development Teams","publisher":"Microsoft Press","publisher-place":"Redmond, WA","number-of-pages":"400","edition":"1 edition","source":"Amazon","event-place":"Redmond, WA","abstract":"Learn best practices for software development project management and lead your teams and projects to success. Dr. Lawrence Peters is an industry-recognized expert with decades of experience conducting research and leading real-world software projects. Beyond getting the best developers, equipment, budget, and timeline possible Peters concludes that no factor is more critical to project success than the manager s role. Drawing on proven practices from allied industries such as business, psychology, accounting, and law, he describes a broader project-management methodology with principles that software managers can readily adapt to help increase their own effectiveness and the productivity of their teams. Unlike other books on the topic, this book focuses squarely on the manager and shows how to get results without adopting philosophies from Genghis Khan or Machiavelli. (There is mention of Godzilla, however.) Packed with real-world examples and pragmatic advice, this book shows any software development manager new or experienced how to lead teams in delivering the right results for their business.","ISBN":"978-0-7356-2346-0","language":"English","author":[{"family":"Peters","given":"Lawrence J."}],"issued":{"date-parts":[["2008",6,8]]}},"locator":"113"}],"schema":"https://github.com/citation-style-language/schema/raw/master/csl-citation.json"} </w:instrText>
+      </w:r>
+      <w:r>
+        <w:rPr>
+          <w:rFonts w:ascii="Times New Roman" w:hAnsi="Times New Roman" w:cs="Times New Roman"/>
+          <w:sz w:val="24"/>
+          <w:szCs w:val="24"/>
+        </w:rPr>
+        <w:fldChar w:fldCharType="separate"/>
+      </w:r>
+      <w:r>
+        <w:rPr>
+          <w:rFonts w:ascii="Times New Roman" w:hAnsi="Times New Roman" w:cs="Times New Roman"/>
+          <w:sz w:val="24"/>
+        </w:rPr>
+        <w:t>(Peters 2008, 113)</w:t>
+      </w:r>
+      <w:r>
+        <w:rPr>
+          <w:rFonts w:ascii="Times New Roman" w:hAnsi="Times New Roman" w:cs="Times New Roman"/>
+          <w:sz w:val="24"/>
+          <w:szCs w:val="24"/>
+        </w:rPr>
+        <w:fldChar w:fldCharType="end"/>
+      </w:r>
+      <w:r>
+        <w:rPr>
+          <w:rFonts w:ascii="Times New Roman" w:hAnsi="Times New Roman" w:cs="Times New Roman"/>
+          <w:sz w:val="24"/>
+          <w:szCs w:val="24"/>
+        </w:rPr>
+        <w:t xml:space="preserve"> </w:t>
+      </w:r>
+      <w:r>
+        <w:rPr>
+          <w:rFonts w:ascii="Times New Roman" w:hAnsi="Times New Roman" w:cs="Times New Roman"/>
+          <w:b/>
+          <w:color w:val="222222"/>
+          <w:sz w:val="24"/>
+          <w:szCs w:val="21"/>
+          <w:shd w:val="clear" w:color="auto" w:fill="FFFFFF"/>
+        </w:rPr>
+        <w:t>~</w:t>
+      </w:r>
+      <w:r>
+        <w:rPr>
+          <w:rFonts w:ascii="Times New Roman" w:hAnsi="Times New Roman" w:cs="Times New Roman"/>
+          <w:b/>
+          <w:color w:val="222222"/>
+          <w:sz w:val="24"/>
+          <w:szCs w:val="21"/>
+          <w:shd w:val="clear" w:color="auto" w:fill="FFFFFF"/>
+        </w:rPr>
+        <w:t xml:space="preserve"> </w:t>
+      </w:r>
+      <w:r>
+        <w:rPr>
+          <w:rFonts w:ascii="Times New Roman" w:hAnsi="Times New Roman" w:cs="Times New Roman"/>
+          <w:color w:val="222222"/>
+          <w:sz w:val="24"/>
+          <w:szCs w:val="21"/>
+          <w:shd w:val="clear" w:color="auto" w:fill="FFFFFF"/>
+        </w:rPr>
+        <w:t xml:space="preserve">Phased-release </w:t>
+      </w:r>
+      <w:r>
+        <w:rPr>
+          <w:rFonts w:ascii="Times New Roman" w:hAnsi="Times New Roman" w:cs="Times New Roman"/>
+          <w:color w:val="222222"/>
+          <w:sz w:val="24"/>
+          <w:szCs w:val="21"/>
+          <w:shd w:val="clear" w:color="auto" w:fill="FFFFFF"/>
+        </w:rPr>
+        <w:fldChar w:fldCharType="begin"/>
+      </w:r>
+      <w:r>
+        <w:rPr>
+          <w:rFonts w:ascii="Times New Roman" w:hAnsi="Times New Roman" w:cs="Times New Roman"/>
+          <w:color w:val="222222"/>
+          <w:sz w:val="24"/>
+          <w:szCs w:val="21"/>
+          <w:shd w:val="clear" w:color="auto" w:fill="FFFFFF"/>
+        </w:rPr>
+        <w:instrText xml:space="preserve"> ADDIN ZOTERO_ITEM CSL_CITATION {"citationID":"bkfNXRtP","properties":{"formattedCitation":"(Lethbridge in Laganiere 2005, 430)","plainCitation":"(Lethbridge in Laganiere 2005, 430)"},"citationItems":[{"id":220,"uris":["http://zotero.org/users/local/1VrTeLcH/items/L6TPLJYU"],"uri":["http://zotero.org/users/local/1VrTeLcH/items/L6TPLJYU"],"itemData":{"id":220,"type":"book","title":"Object-Oriented Software Engineering","publisher":"McGraw-Hill Science/Engineering/Math","publisher-place":"London","number-of-pages":"528","edition":"2 edition","source":"Amazon","event-place":"London","abstract":"This book covers the essential knowledge and skills needed by a student who is specializing in software engineering. Readers will learn principles of object orientation, software development, software modeling, software design, requirements analysis, and testing. The use of the Unified Modelling Language to develop software is taught in depth. Many concepts are illustrated using complete examples, with code written in Java.","ISBN":"978-0-07-322034-5","language":"English","author":[{"family":"Lethbridge","given":"Timothy"},{"family":"Laganiere","given":"Robert"}],"issued":{"date-parts":[["2005",5,4]]}},"locator":"430"}],"schema":"https://github.com/citation-style-language/schema/raw/master/csl-citation.json"} </w:instrText>
+      </w:r>
+      <w:r>
+        <w:rPr>
+          <w:rFonts w:ascii="Times New Roman" w:hAnsi="Times New Roman" w:cs="Times New Roman"/>
+          <w:color w:val="222222"/>
+          <w:sz w:val="24"/>
+          <w:szCs w:val="21"/>
+          <w:shd w:val="clear" w:color="auto" w:fill="FFFFFF"/>
+        </w:rPr>
+        <w:fldChar w:fldCharType="separate"/>
+      </w:r>
+      <w:r>
+        <w:rPr>
+          <w:rFonts w:ascii="Times New Roman" w:hAnsi="Times New Roman" w:cs="Times New Roman"/>
+          <w:sz w:val="24"/>
+        </w:rPr>
+        <w:t>(Lethbridge in Laganiere 2005, 430)</w:t>
+      </w:r>
+      <w:r>
+        <w:rPr>
+          <w:rFonts w:ascii="Times New Roman" w:hAnsi="Times New Roman" w:cs="Times New Roman"/>
+          <w:color w:val="222222"/>
+          <w:sz w:val="24"/>
+          <w:szCs w:val="21"/>
+          <w:shd w:val="clear" w:color="auto" w:fill="FFFFFF"/>
+        </w:rPr>
+        <w:fldChar w:fldCharType="end"/>
+      </w:r>
+      <w:r>
+        <w:rPr>
+          <w:rFonts w:ascii="Times New Roman" w:hAnsi="Times New Roman" w:cs="Times New Roman"/>
+          <w:color w:val="222222"/>
+          <w:sz w:val="24"/>
+          <w:szCs w:val="21"/>
+          <w:shd w:val="clear" w:color="auto" w:fill="FFFFFF"/>
+        </w:rPr>
+        <w:t>.</w:t>
+      </w:r>
+    </w:p>
+    <w:p>
+      <w:pPr>
+        <w:pStyle w:val="Odstavekseznama"/>
+        <w:numPr>
+          <w:ilvl w:val="0"/>
+          <w:numId w:val="9"/>
+        </w:numPr>
+        <w:jc w:val="both"/>
+        <w:rPr>
+          <w:rFonts w:ascii="Times New Roman" w:hAnsi="Times New Roman" w:cs="Times New Roman"/>
+          <w:sz w:val="24"/>
+          <w:szCs w:val="24"/>
+        </w:rPr>
+      </w:pPr>
+      <w:r>
+        <w:rPr>
+          <w:rFonts w:ascii="Times New Roman" w:hAnsi="Times New Roman" w:cs="Times New Roman"/>
+          <w:color w:val="222222"/>
+          <w:sz w:val="24"/>
+          <w:szCs w:val="21"/>
+          <w:shd w:val="clear" w:color="auto" w:fill="FFFFFF"/>
+        </w:rPr>
+        <w:t>Incremental Software Development Life Cycle (</w:t>
+      </w:r>
+      <w:r>
+        <w:rPr>
+          <w:rFonts w:ascii="Times New Roman" w:hAnsi="Times New Roman" w:cs="Times New Roman"/>
+          <w:color w:val="222222"/>
+          <w:sz w:val="24"/>
+          <w:szCs w:val="21"/>
+          <w:shd w:val="clear" w:color="auto" w:fill="FFFFFF"/>
+        </w:rPr>
+        <w:fldChar w:fldCharType="begin"/>
+      </w:r>
+      <w:r>
+        <w:rPr>
+          <w:rFonts w:ascii="Times New Roman" w:hAnsi="Times New Roman" w:cs="Times New Roman"/>
+          <w:color w:val="222222"/>
+          <w:sz w:val="24"/>
+          <w:szCs w:val="21"/>
+          <w:shd w:val="clear" w:color="auto" w:fill="FFFFFF"/>
+        </w:rPr>
+        <w:instrText xml:space="preserve"> ADDIN ZOTERO_ITEM CSL_CITATION {"citationID":"vR7sN5WB","properties":{"formattedCitation":"(Sabharwal 2009, 16)","plainCitation":"(Sabharwal 2009, 16)"},"citationItems":[{"id":249,"uris":["http://zotero.org/users/local/1VrTeLcH/items/NJZAH6NY"],"uri":["http://zotero.org/users/local/1VrTeLcH/items/NJZAH6NY"],"itemData":{"id":249,"type":"book","title":"Software Engineering","publisher":"New Age International Pvt Ltd Publishers","number-of-pages":"396","source":"Amazon","ISBN":"978-81-224-2377-8","language":"English","author":[{"family":"Sabharwal","given":"Sangeeta"}],"issued":{"date-parts":[["2009",1,30]]}},"locator":"16"}],"schema":"https://github.com/citation-style-language/schema/raw/master/csl-citation.json"} </w:instrText>
+      </w:r>
+      <w:r>
+        <w:rPr>
+          <w:rFonts w:ascii="Times New Roman" w:hAnsi="Times New Roman" w:cs="Times New Roman"/>
+          <w:color w:val="222222"/>
+          <w:sz w:val="24"/>
+          <w:szCs w:val="21"/>
+          <w:shd w:val="clear" w:color="auto" w:fill="FFFFFF"/>
+        </w:rPr>
+        <w:fldChar w:fldCharType="separate"/>
+      </w:r>
+      <w:r>
+        <w:rPr>
+          <w:rFonts w:ascii="Times New Roman" w:hAnsi="Times New Roman" w:cs="Times New Roman"/>
+          <w:sz w:val="24"/>
+        </w:rPr>
+        <w:t>(Sabharwal 2009, 16)</w:t>
+      </w:r>
+      <w:r>
+        <w:rPr>
+          <w:rFonts w:ascii="Times New Roman" w:hAnsi="Times New Roman" w:cs="Times New Roman"/>
+          <w:color w:val="222222"/>
+          <w:sz w:val="24"/>
+          <w:szCs w:val="21"/>
+          <w:shd w:val="clear" w:color="auto" w:fill="FFFFFF"/>
+        </w:rPr>
+        <w:fldChar w:fldCharType="end"/>
+      </w:r>
+      <w:r>
+        <w:rPr>
+          <w:rFonts w:ascii="Times New Roman" w:hAnsi="Times New Roman" w:cs="Times New Roman"/>
+          <w:color w:val="222222"/>
+          <w:sz w:val="24"/>
+          <w:szCs w:val="21"/>
+          <w:shd w:val="clear" w:color="auto" w:fill="FFFFFF"/>
+        </w:rPr>
+        <w:t xml:space="preserve"> </w:t>
+      </w:r>
+      <w:r>
+        <w:rPr>
+          <w:rFonts w:ascii="Times New Roman" w:hAnsi="Times New Roman" w:cs="Times New Roman"/>
+          <w:b/>
+          <w:color w:val="222222"/>
+          <w:sz w:val="24"/>
+          <w:szCs w:val="21"/>
+          <w:shd w:val="clear" w:color="auto" w:fill="FFFFFF"/>
+        </w:rPr>
+        <w:t>~</w:t>
+      </w:r>
+      <w:r>
+        <w:rPr>
+          <w:rFonts w:ascii="Times New Roman" w:hAnsi="Times New Roman" w:cs="Times New Roman"/>
+          <w:b/>
+          <w:color w:val="222222"/>
+          <w:sz w:val="24"/>
+          <w:szCs w:val="21"/>
+          <w:shd w:val="clear" w:color="auto" w:fill="FFFFFF"/>
+        </w:rPr>
+        <w:t xml:space="preserve"> </w:t>
+      </w:r>
+      <w:r>
+        <w:rPr>
+          <w:rFonts w:ascii="Times New Roman" w:hAnsi="Times New Roman" w:cs="Times New Roman"/>
+          <w:color w:val="222222"/>
+          <w:sz w:val="24"/>
+          <w:szCs w:val="21"/>
+          <w:shd w:val="clear" w:color="auto" w:fill="FFFFFF"/>
+        </w:rPr>
+        <w:t xml:space="preserve">Incremental delivery </w:t>
+      </w:r>
+      <w:r>
+        <w:rPr>
+          <w:rFonts w:ascii="Times New Roman" w:hAnsi="Times New Roman" w:cs="Times New Roman"/>
+          <w:color w:val="222222"/>
+          <w:sz w:val="24"/>
+          <w:szCs w:val="21"/>
+          <w:shd w:val="clear" w:color="auto" w:fill="FFFFFF"/>
+        </w:rPr>
+        <w:fldChar w:fldCharType="begin"/>
+      </w:r>
+      <w:r>
+        <w:rPr>
+          <w:rFonts w:ascii="Times New Roman" w:hAnsi="Times New Roman" w:cs="Times New Roman"/>
+          <w:color w:val="222222"/>
+          <w:sz w:val="24"/>
+          <w:szCs w:val="21"/>
+          <w:shd w:val="clear" w:color="auto" w:fill="FFFFFF"/>
+        </w:rPr>
+        <w:instrText xml:space="preserve"> ADDIN ZOTERO_ITEM CSL_CITATION {"citationID":"WCRDnoe6","properties":{"formattedCitation":"(Sommerville 2010, 47)","plainCitation":"(Sommerville 2010, 47)"},"citationItems":[{"id":213,"uris":["http://zotero.org/users/local/1VrTeLcH/items/SAHJDTEK"],"uri":["http://zotero.org/users/local/1VrTeLcH/items/SAHJDTEK"],"itemData":{"id":213,"type":"book","title":"Software Engineering","publisher":"Pearson","publisher-place":"Boston","number-of-pages":"792","edition":"9 edition","source":"Amazon","event-place":"Boston","abstract":"Intended for introductory and advanced courses in software engineering.  The ninth edition of Software Engineering presents a broad perspective of software engineering, focusing on the processes and techniques fundamental to the creation of reliable, software systems. Increased coverage of agile methods and software reuse, along with coverage of 'traditional' plan-driven software engineering, gives readers the most up-to-date view of the field currently available. Practical case studies, a full set of easy-to-access supplements, and extensive web resources make teaching the course easier than ever.  The book is now structured into four parts:  1: Introduction to Software Engineering 2: Dependability and Security 3: Advanced Software Engineering 4: Software Engineering Management","ISBN":"978-0-13-703515-1","language":"English","author":[{"family":"Sommerville","given":"Ian"}],"issued":{"date-parts":[["2010",3,13]]}},"locator":"47"}],"schema":"https://github.com/citation-style-language/schema/raw/master/csl-citation.json"} </w:instrText>
+      </w:r>
+      <w:r>
+        <w:rPr>
+          <w:rFonts w:ascii="Times New Roman" w:hAnsi="Times New Roman" w:cs="Times New Roman"/>
+          <w:color w:val="222222"/>
+          <w:sz w:val="24"/>
+          <w:szCs w:val="21"/>
+          <w:shd w:val="clear" w:color="auto" w:fill="FFFFFF"/>
+        </w:rPr>
+        <w:fldChar w:fldCharType="separate"/>
+      </w:r>
+      <w:r>
+        <w:rPr>
+          <w:rFonts w:ascii="Times New Roman" w:hAnsi="Times New Roman" w:cs="Times New Roman"/>
+          <w:sz w:val="24"/>
+        </w:rPr>
+        <w:t>(Sommerville 2010, 47)</w:t>
+      </w:r>
+      <w:r>
+        <w:rPr>
+          <w:rFonts w:ascii="Times New Roman" w:hAnsi="Times New Roman" w:cs="Times New Roman"/>
+          <w:color w:val="222222"/>
+          <w:sz w:val="24"/>
+          <w:szCs w:val="21"/>
+          <w:shd w:val="clear" w:color="auto" w:fill="FFFFFF"/>
+        </w:rPr>
+        <w:fldChar w:fldCharType="end"/>
+      </w:r>
+      <w:r>
+        <w:rPr>
+          <w:rFonts w:ascii="Times New Roman" w:hAnsi="Times New Roman" w:cs="Times New Roman"/>
+          <w:color w:val="222222"/>
+          <w:sz w:val="24"/>
+          <w:szCs w:val="21"/>
+          <w:shd w:val="clear" w:color="auto" w:fill="FFFFFF"/>
+        </w:rPr>
+        <w:t xml:space="preserve"> </w:t>
+      </w:r>
+      <w:r>
+        <w:rPr>
+          <w:rFonts w:ascii="Times New Roman" w:hAnsi="Times New Roman" w:cs="Times New Roman"/>
+          <w:b/>
+          <w:color w:val="222222"/>
+          <w:sz w:val="24"/>
+          <w:szCs w:val="21"/>
+          <w:shd w:val="clear" w:color="auto" w:fill="FFFFFF"/>
+        </w:rPr>
+        <w:t>~</w:t>
+      </w:r>
+      <w:r>
+        <w:rPr>
+          <w:rFonts w:ascii="Times New Roman" w:hAnsi="Times New Roman" w:cs="Times New Roman"/>
+          <w:b/>
+          <w:color w:val="222222"/>
+          <w:sz w:val="24"/>
+          <w:szCs w:val="21"/>
+          <w:shd w:val="clear" w:color="auto" w:fill="FFFFFF"/>
+        </w:rPr>
+        <w:t xml:space="preserve"> </w:t>
+      </w:r>
+      <w:r>
+        <w:rPr>
+          <w:rFonts w:ascii="Times New Roman" w:hAnsi="Times New Roman" w:cs="Times New Roman"/>
+          <w:color w:val="222222"/>
+          <w:sz w:val="24"/>
+          <w:szCs w:val="21"/>
+          <w:shd w:val="clear" w:color="auto" w:fill="FFFFFF"/>
+        </w:rPr>
+        <w:t xml:space="preserve">Incremental Process </w:t>
+      </w:r>
+      <w:r>
+        <w:rPr>
+          <w:rFonts w:ascii="Times New Roman" w:hAnsi="Times New Roman" w:cs="Times New Roman"/>
+          <w:color w:val="222222"/>
+          <w:sz w:val="24"/>
+          <w:szCs w:val="21"/>
+          <w:shd w:val="clear" w:color="auto" w:fill="FFFFFF"/>
+        </w:rPr>
+        <w:fldChar w:fldCharType="begin"/>
+      </w:r>
+      <w:r>
+        <w:rPr>
+          <w:rFonts w:ascii="Times New Roman" w:hAnsi="Times New Roman" w:cs="Times New Roman"/>
+          <w:color w:val="222222"/>
+          <w:sz w:val="24"/>
+          <w:szCs w:val="21"/>
+          <w:shd w:val="clear" w:color="auto" w:fill="FFFFFF"/>
+        </w:rPr>
+        <w:instrText xml:space="preserve"> ADDIN ZOTERO_ITEM CSL_CITATION {"citationID":"TQedf1DB","properties":{"formattedCitation":"(Pressman in Maxim 2014, 43)","plainCitation":"(Pressman in Maxim 2014, 43)"},"citationItems":[{"id":215,"uris":["http://zotero.org/users/local/1VrTeLcH/items/HUGR3TQC"],"uri":["http://zotero.org/users/local/1VrTeLcH/items/HUGR3TQC"],"itemData":{"id":215,"type":"book","title":"Software Engineering: A Practitioner's Approach","publisher":"McGraw-Hill Education","publisher-place":"New York, NY","number-of-pages":"976","edition":"8 edition","source":"Amazon","event-place":"New York, NY","abstract":"For almost three decades, Roger Pressman's Software Engineering: A Practitioner's Approach has been the world's leading textbook in software engineering. The new edition represents a major restructuring and update of previous editions, solidifying the book's position as the most comprehensive guide to this important subject. The chapter structure will return to a more linear presentation of software engineering topics with a direct emphasis on the major activities that are part of a generic software process. Content will focus on widely used software engineering methods and will de-emphasize or completely eliminate discussion of secondary methods, tools and techniques. The intent is to provide a more targeted, prescriptive, and focused approach, while attempting to maintain SEPA's reputation as a comprehensive guide to software engineering. The 39 chapters of this edition are organized into five parts - Process, Modeling, Quality Management, Managing Software Projects, and Advanced Topics. The book has been revised and restructured to improve pedagogical flow and emphasize new and important software engineering processes and practices.McGraw-Hill Education's Connect, is also available as an optional, add on item. Connect is the only integrated learning system that empowers students by continuously adapting to deliver precisely what they need, when they need it, how they need it, so that class time is more effective. Connect allows the professor to assign homework, quizzes, and tests easily and automatically grades and records the scores of the student's work. Problems are randomized to prevent sharing of answers an may also have a \"multi-step solution\" which helps move the students' learning along if they experience difficulty.","ISBN":"978-0-07-802212-8","shortTitle":"Software Engineering","language":"English","author":[{"family":"Pressman","given":"Roger S."},{"family":"Maxim","given":"Bruce"}],"issued":{"date-parts":[["2014",1,23]]}},"locator":"43"}],"schema":"https://github.com/citation-style-language/schema/raw/master/csl-citation.json"} </w:instrText>
+      </w:r>
+      <w:r>
+        <w:rPr>
+          <w:rFonts w:ascii="Times New Roman" w:hAnsi="Times New Roman" w:cs="Times New Roman"/>
+          <w:color w:val="222222"/>
+          <w:sz w:val="24"/>
+          <w:szCs w:val="21"/>
+          <w:shd w:val="clear" w:color="auto" w:fill="FFFFFF"/>
+        </w:rPr>
+        <w:fldChar w:fldCharType="separate"/>
+      </w:r>
+      <w:r>
+        <w:rPr>
+          <w:rFonts w:ascii="Times New Roman" w:hAnsi="Times New Roman" w:cs="Times New Roman"/>
+          <w:sz w:val="24"/>
+        </w:rPr>
+        <w:t>(Pressman in Maxim 2014, 43)</w:t>
+      </w:r>
+      <w:r>
+        <w:rPr>
+          <w:rFonts w:ascii="Times New Roman" w:hAnsi="Times New Roman" w:cs="Times New Roman"/>
+          <w:color w:val="222222"/>
+          <w:sz w:val="24"/>
+          <w:szCs w:val="21"/>
+          <w:shd w:val="clear" w:color="auto" w:fill="FFFFFF"/>
+        </w:rPr>
+        <w:fldChar w:fldCharType="end"/>
+      </w:r>
+      <w:r>
+        <w:rPr>
+          <w:rFonts w:ascii="Times New Roman" w:hAnsi="Times New Roman" w:cs="Times New Roman"/>
+          <w:color w:val="222222"/>
+          <w:sz w:val="24"/>
+          <w:szCs w:val="21"/>
+          <w:shd w:val="clear" w:color="auto" w:fill="FFFFFF"/>
+        </w:rPr>
+        <w:t>.</w:t>
+      </w:r>
     </w:p>
     <w:p>
       <w:pPr>
@@ -2909,6 +3730,87 @@
           <w:szCs w:val="24"/>
         </w:rPr>
       </w:pPr>
+      <w:r>
+        <w:rPr>
+          <w:rFonts w:ascii="Times New Roman" w:hAnsi="Times New Roman" w:cs="Times New Roman"/>
+          <w:sz w:val="24"/>
+          <w:szCs w:val="24"/>
+        </w:rPr>
+        <w:t xml:space="preserve">Nevarnost rezultatov poizvedb predstavljajo tudi ključne besede, katerih pomen ne opisuje </w:t>
+      </w:r>
+      <w:r>
+        <w:rPr>
+          <w:rFonts w:ascii="Times New Roman" w:hAnsi="Times New Roman" w:cs="Times New Roman"/>
+          <w:sz w:val="24"/>
+          <w:szCs w:val="24"/>
+        </w:rPr>
+        <w:t>vsebine literature. Tukaj smo si pomagali s sopomenkami (inženiri</w:t>
+      </w:r>
+      <w:r>
+        <w:rPr>
+          <w:rFonts w:ascii="Times New Roman" w:hAnsi="Times New Roman" w:cs="Times New Roman"/>
+          <w:sz w:val="24"/>
+          <w:szCs w:val="24"/>
+        </w:rPr>
+        <w:t>ng, razvoj). Za prevajanje</w:t>
+      </w:r>
+      <w:r>
+        <w:rPr>
+          <w:rFonts w:ascii="Times New Roman" w:hAnsi="Times New Roman" w:cs="Times New Roman"/>
+          <w:sz w:val="24"/>
+          <w:szCs w:val="24"/>
+        </w:rPr>
+        <w:t xml:space="preserve"> </w:t>
+      </w:r>
+      <w:r>
+        <w:rPr>
+          <w:rFonts w:ascii="Times New Roman" w:hAnsi="Times New Roman" w:cs="Times New Roman"/>
+          <w:sz w:val="24"/>
+          <w:szCs w:val="24"/>
+        </w:rPr>
+        <w:t>strokovnih izrazov v slovenščino smo uporabljali Računalniški slovarček</w:t>
+      </w:r>
+      <w:r>
+        <w:rPr>
+          <w:rFonts w:ascii="Times New Roman" w:hAnsi="Times New Roman" w:cs="Times New Roman"/>
+          <w:sz w:val="24"/>
+          <w:szCs w:val="24"/>
+        </w:rPr>
+        <w:t xml:space="preserve"> (2013</w:t>
+      </w:r>
+      <w:r>
+        <w:rPr>
+          <w:rFonts w:ascii="Times New Roman" w:hAnsi="Times New Roman" w:cs="Times New Roman"/>
+          <w:sz w:val="24"/>
+          <w:szCs w:val="24"/>
+        </w:rPr>
+        <w:t>)</w:t>
+      </w:r>
+      <w:r>
+        <w:rPr>
+          <w:rStyle w:val="Sprotnaopomba-sklic"/>
+          <w:rFonts w:ascii="Times New Roman" w:hAnsi="Times New Roman" w:cs="Times New Roman"/>
+          <w:sz w:val="24"/>
+          <w:szCs w:val="24"/>
+        </w:rPr>
+        <w:footnoteReference w:id="2"/>
+      </w:r>
+      <w:r>
+        <w:rPr>
+          <w:rFonts w:ascii="Times New Roman" w:hAnsi="Times New Roman" w:cs="Times New Roman"/>
+          <w:sz w:val="24"/>
+          <w:szCs w:val="24"/>
+        </w:rPr>
+        <w:t xml:space="preserve">. </w:t>
+      </w:r>
+      <w:r>
+        <w:rPr>
+          <w:rFonts w:ascii="Times New Roman" w:hAnsi="Times New Roman" w:cs="Times New Roman"/>
+          <w:sz w:val="24"/>
+          <w:szCs w:val="24"/>
+        </w:rPr>
+        <w:t>Besed, ki jih nismo našli smo prevedli sami in  podprli z opombo v izvorni obliki.</w:t>
+      </w:r>
     </w:p>
     <w:sectPr>
       <w:pgSz w:w="11906" w:h="16838"/>
@@ -2979,8 +3881,52 @@
         <w:footnoteRef/>
       </w:r>
       <w:r>
-        <w:t xml:space="preserve"> Zbirka sopomenk (sinonimov).</w:t>
-      </w:r>
+        <w:t xml:space="preserve"> </w:t>
+      </w:r>
+      <w:r>
+        <w:t xml:space="preserve">(angl). Thesaurus. </w:t>
+      </w:r>
+      <w:r>
+        <w:t>Zbirka sopomenk (sinonimov).</w:t>
+      </w:r>
+    </w:p>
+  </w:footnote>
+  <w:footnote w:id="2">
+    <w:p>
+      <w:pPr>
+        <w:pStyle w:val="Bibliografija"/>
+      </w:pPr>
+      <w:r>
+        <w:rPr>
+          <w:rStyle w:val="Sprotnaopomba-sklic"/>
+        </w:rPr>
+        <w:footnoteRef/>
+      </w:r>
+      <w:r>
+        <w:t xml:space="preserve"> </w:t>
+      </w:r>
+      <w:r>
+        <w:rPr>
+          <w:rFonts w:ascii="Calibri" w:hAnsi="Calibri" w:cs="Calibri"/>
+        </w:rPr>
+        <w:t xml:space="preserve">Gams, Matjaž, in Boštjan Kaluža. 2013. </w:t>
+      </w:r>
+      <w:r>
+        <w:rPr>
+          <w:rFonts w:ascii="Calibri" w:hAnsi="Calibri" w:cs="Calibri"/>
+          <w:i/>
+          <w:iCs/>
+        </w:rPr>
+        <w:t>Računalniški slovarček</w:t>
+      </w:r>
+      <w:r>
+        <w:rPr>
+          <w:rFonts w:ascii="Calibri" w:hAnsi="Calibri" w:cs="Calibri"/>
+        </w:rPr>
+        <w:t>. Kamnik: Amebis.</w:t>
+      </w:r>
+      <w:bookmarkStart w:id="0" w:name="_GoBack"/>
+      <w:bookmarkEnd w:id="0"/>
     </w:p>
   </w:footnote>
 </w:footnotes>
@@ -3301,6 +4247,92 @@
     </w:lvl>
   </w:abstractNum>
   <w:abstractNum w:abstractNumId="3">
+    <w:nsid w:val="25A56986"/>
+    <w:multiLevelType w:val="hybridMultilevel"/>
+    <w:tmpl w:val="347CE562"/>
+    <w:lvl w:ilvl="0" w:tplc="0424000F">
+      <w:start w:val="1"/>
+      <w:numFmt w:val="decimal"/>
+      <w:lvlText w:val="%1."/>
+      <w:lvlJc w:val="left"/>
+      <w:pPr>
+        <w:ind w:left="720" w:hanging="360"/>
+      </w:pPr>
+    </w:lvl>
+    <w:lvl w:ilvl="1" w:tplc="04240019" w:tentative="1">
+      <w:start w:val="1"/>
+      <w:numFmt w:val="lowerLetter"/>
+      <w:lvlText w:val="%2."/>
+      <w:lvlJc w:val="left"/>
+      <w:pPr>
+        <w:ind w:left="1440" w:hanging="360"/>
+      </w:pPr>
+    </w:lvl>
+    <w:lvl w:ilvl="2" w:tplc="0424001B" w:tentative="1">
+      <w:start w:val="1"/>
+      <w:numFmt w:val="lowerRoman"/>
+      <w:lvlText w:val="%3."/>
+      <w:lvlJc w:val="right"/>
+      <w:pPr>
+        <w:ind w:left="2160" w:hanging="180"/>
+      </w:pPr>
+    </w:lvl>
+    <w:lvl w:ilvl="3" w:tplc="0424000F" w:tentative="1">
+      <w:start w:val="1"/>
+      <w:numFmt w:val="decimal"/>
+      <w:lvlText w:val="%4."/>
+      <w:lvlJc w:val="left"/>
+      <w:pPr>
+        <w:ind w:left="2880" w:hanging="360"/>
+      </w:pPr>
+    </w:lvl>
+    <w:lvl w:ilvl="4" w:tplc="04240019" w:tentative="1">
+      <w:start w:val="1"/>
+      <w:numFmt w:val="lowerLetter"/>
+      <w:lvlText w:val="%5."/>
+      <w:lvlJc w:val="left"/>
+      <w:pPr>
+        <w:ind w:left="3600" w:hanging="360"/>
+      </w:pPr>
+    </w:lvl>
+    <w:lvl w:ilvl="5" w:tplc="0424001B" w:tentative="1">
+      <w:start w:val="1"/>
+      <w:numFmt w:val="lowerRoman"/>
+      <w:lvlText w:val="%6."/>
+      <w:lvlJc w:val="right"/>
+      <w:pPr>
+        <w:ind w:left="4320" w:hanging="180"/>
+      </w:pPr>
+    </w:lvl>
+    <w:lvl w:ilvl="6" w:tplc="0424000F" w:tentative="1">
+      <w:start w:val="1"/>
+      <w:numFmt w:val="decimal"/>
+      <w:lvlText w:val="%7."/>
+      <w:lvlJc w:val="left"/>
+      <w:pPr>
+        <w:ind w:left="5040" w:hanging="360"/>
+      </w:pPr>
+    </w:lvl>
+    <w:lvl w:ilvl="7" w:tplc="04240019" w:tentative="1">
+      <w:start w:val="1"/>
+      <w:numFmt w:val="lowerLetter"/>
+      <w:lvlText w:val="%8."/>
+      <w:lvlJc w:val="left"/>
+      <w:pPr>
+        <w:ind w:left="5760" w:hanging="360"/>
+      </w:pPr>
+    </w:lvl>
+    <w:lvl w:ilvl="8" w:tplc="0424001B" w:tentative="1">
+      <w:start w:val="1"/>
+      <w:numFmt w:val="lowerRoman"/>
+      <w:lvlText w:val="%9."/>
+      <w:lvlJc w:val="right"/>
+      <w:pPr>
+        <w:ind w:left="6480" w:hanging="180"/>
+      </w:pPr>
+    </w:lvl>
+  </w:abstractNum>
+  <w:abstractNum w:abstractNumId="4">
     <w:nsid w:val="30626971"/>
     <w:multiLevelType w:val="hybridMultilevel"/>
     <w:tmpl w:val="DC88D3FC"/>
@@ -3413,7 +4445,7 @@
       </w:rPr>
     </w:lvl>
   </w:abstractNum>
-  <w:abstractNum w:abstractNumId="4">
+  <w:abstractNum w:abstractNumId="5">
     <w:nsid w:val="4A916F1D"/>
     <w:multiLevelType w:val="hybridMultilevel"/>
     <w:tmpl w:val="FFE6D864"/>
@@ -3499,7 +4531,7 @@
       </w:pPr>
     </w:lvl>
   </w:abstractNum>
-  <w:abstractNum w:abstractNumId="5">
+  <w:abstractNum w:abstractNumId="6">
     <w:nsid w:val="751D3CEC"/>
     <w:multiLevelType w:val="hybridMultilevel"/>
     <w:tmpl w:val="F2D80F7C"/>
@@ -3612,7 +4644,7 @@
       </w:rPr>
     </w:lvl>
   </w:abstractNum>
-  <w:abstractNum w:abstractNumId="6">
+  <w:abstractNum w:abstractNumId="7">
     <w:nsid w:val="7DB31192"/>
     <w:multiLevelType w:val="hybridMultilevel"/>
     <w:tmpl w:val="5FA00076"/>
@@ -3725,7 +4757,7 @@
       </w:rPr>
     </w:lvl>
   </w:abstractNum>
-  <w:abstractNum w:abstractNumId="7">
+  <w:abstractNum w:abstractNumId="8">
     <w:nsid w:val="7F331C9E"/>
     <w:multiLevelType w:val="hybridMultilevel"/>
     <w:tmpl w:val="2A988610"/>
@@ -3839,13 +4871,13 @@
     </w:lvl>
   </w:abstractNum>
   <w:num w:numId="1">
+    <w:abstractNumId w:val="6"/>
+  </w:num>
+  <w:num w:numId="2">
     <w:abstractNumId w:val="5"/>
   </w:num>
-  <w:num w:numId="2">
-    <w:abstractNumId w:val="4"/>
-  </w:num>
   <w:num w:numId="3">
-    <w:abstractNumId w:val="6"/>
+    <w:abstractNumId w:val="7"/>
   </w:num>
   <w:num w:numId="4">
     <w:abstractNumId w:val="1"/>
@@ -3854,13 +4886,16 @@
     <w:abstractNumId w:val="2"/>
   </w:num>
   <w:num w:numId="6">
-    <w:abstractNumId w:val="3"/>
+    <w:abstractNumId w:val="4"/>
   </w:num>
   <w:num w:numId="7">
-    <w:abstractNumId w:val="7"/>
+    <w:abstractNumId w:val="8"/>
   </w:num>
   <w:num w:numId="8">
     <w:abstractNumId w:val="0"/>
+  </w:num>
+  <w:num w:numId="9">
+    <w:abstractNumId w:val="3"/>
   </w:num>
 </w:numbering>
 </file>
@@ -4671,7 +5706,7 @@
 </file>
 
 <file path=customXml/itemProps1.xml><?xml version="1.0" encoding="utf-8"?>
-<ds:datastoreItem xmlns:ds="http://schemas.openxmlformats.org/officeDocument/2006/customXml" ds:itemID="{65949FDA-26ED-4A0A-9EFE-C262B7CF1C1F}">
+<ds:datastoreItem xmlns:ds="http://schemas.openxmlformats.org/officeDocument/2006/customXml" ds:itemID="{BB90D59A-F4FC-46A7-B056-0EABFA0BAF62}">
   <ds:schemaRefs>
     <ds:schemaRef ds:uri="http://schemas.openxmlformats.org/officeDocument/2006/bibliography"/>
   </ds:schemaRefs>

</xml_diff>